<commit_message>
ADC_Reg - ver 1.3: confirm latest libs
</commit_message>
<xml_diff>
--- a/ADC_Reg/readme.docx
+++ b/ADC_Reg/readme.docx
@@ -29,8 +29,410 @@
         <w:t>Read ADC value</w:t>
       </w:r>
       <w:r>
-        <w:t xml:space="preserve">. </w:t>
-      </w:r>
+        <w:t xml:space="preserve"> and p</w:t>
+      </w:r>
+      <w:r>
+        <w:t xml:space="preserve">rint to </w:t>
+      </w:r>
+      <w:r>
+        <w:t>Hercules</w:t>
+      </w:r>
+      <w:r>
+        <w:t>.</w:t>
+      </w:r>
+    </w:p>
+    <w:p>
+      <w:r>
+        <w:rPr>
+          <w:noProof/>
+          <w14:ligatures w14:val="standardContextual"/>
+        </w:rPr>
+        <w:drawing>
+          <wp:inline distT="0" distB="0" distL="0" distR="0" wp14:anchorId="5B7A6F2A" wp14:editId="2AEB7F99">
+            <wp:extent cx="5596569" cy="4838700"/>
+            <wp:effectExtent l="0" t="0" r="4445" b="0"/>
+            <wp:docPr id="1724462687" name="Picture 1"/>
+            <wp:cNvGraphicFramePr>
+              <a:graphicFrameLocks xmlns:a="http://schemas.openxmlformats.org/drawingml/2006/main" noChangeAspect="1"/>
+            </wp:cNvGraphicFramePr>
+            <a:graphic xmlns:a="http://schemas.openxmlformats.org/drawingml/2006/main">
+              <a:graphicData uri="http://schemas.openxmlformats.org/drawingml/2006/picture">
+                <pic:pic xmlns:pic="http://schemas.openxmlformats.org/drawingml/2006/picture">
+                  <pic:nvPicPr>
+                    <pic:cNvPr id="1724462687" name=""/>
+                    <pic:cNvPicPr/>
+                  </pic:nvPicPr>
+                  <pic:blipFill>
+                    <a:blip r:embed="rId6"/>
+                    <a:stretch>
+                      <a:fillRect/>
+                    </a:stretch>
+                  </pic:blipFill>
+                  <pic:spPr>
+                    <a:xfrm>
+                      <a:off x="0" y="0"/>
+                      <a:ext cx="5598533" cy="4840398"/>
+                    </a:xfrm>
+                    <a:prstGeom prst="rect">
+                      <a:avLst/>
+                    </a:prstGeom>
+                  </pic:spPr>
+                </pic:pic>
+              </a:graphicData>
+            </a:graphic>
+          </wp:inline>
+        </w:drawing>
+      </w:r>
+    </w:p>
+    <w:p/>
+    <w:p/>
+    <w:p>
+      <w:pPr>
+        <w:rPr>
+          <w:b/>
+          <w:bCs/>
+        </w:rPr>
+      </w:pPr>
+      <w:r>
+        <w:rPr>
+          <w:b/>
+          <w:bCs/>
+        </w:rPr>
+        <w:t>Config:</w:t>
+      </w:r>
+    </w:p>
+    <w:p>
+      <w:pPr>
+        <w:rPr>
+          <w:b/>
+          <w:bCs/>
+        </w:rPr>
+      </w:pPr>
+    </w:p>
+    <w:p>
+      <w:pPr>
+        <w:rPr>
+          <w:b/>
+          <w:bCs/>
+        </w:rPr>
+      </w:pPr>
+      <w:r>
+        <w:t>Config ADC, TIM and USART</w:t>
+      </w:r>
+    </w:p>
+    <w:p>
+      <w:r>
+        <w:rPr>
+          <w:noProof/>
+          <w14:ligatures w14:val="standardContextual"/>
+        </w:rPr>
+        <w:drawing>
+          <wp:inline distT="0" distB="0" distL="0" distR="0" wp14:anchorId="36CDF7CF" wp14:editId="16A8A25C">
+            <wp:extent cx="3228975" cy="1247775"/>
+            <wp:effectExtent l="0" t="0" r="9525" b="9525"/>
+            <wp:docPr id="1664448566" name="Picture 1"/>
+            <wp:cNvGraphicFramePr>
+              <a:graphicFrameLocks xmlns:a="http://schemas.openxmlformats.org/drawingml/2006/main" noChangeAspect="1"/>
+            </wp:cNvGraphicFramePr>
+            <a:graphic xmlns:a="http://schemas.openxmlformats.org/drawingml/2006/main">
+              <a:graphicData uri="http://schemas.openxmlformats.org/drawingml/2006/picture">
+                <pic:pic xmlns:pic="http://schemas.openxmlformats.org/drawingml/2006/picture">
+                  <pic:nvPicPr>
+                    <pic:cNvPr id="1664448566" name=""/>
+                    <pic:cNvPicPr/>
+                  </pic:nvPicPr>
+                  <pic:blipFill>
+                    <a:blip r:embed="rId7"/>
+                    <a:stretch>
+                      <a:fillRect/>
+                    </a:stretch>
+                  </pic:blipFill>
+                  <pic:spPr>
+                    <a:xfrm>
+                      <a:off x="0" y="0"/>
+                      <a:ext cx="3228975" cy="1247775"/>
+                    </a:xfrm>
+                    <a:prstGeom prst="rect">
+                      <a:avLst/>
+                    </a:prstGeom>
+                  </pic:spPr>
+                </pic:pic>
+              </a:graphicData>
+            </a:graphic>
+          </wp:inline>
+        </w:drawing>
+      </w:r>
+    </w:p>
+    <w:p>
+      <w:pPr>
+        <w:pStyle w:val="ListParagraph"/>
+        <w:numPr>
+          <w:ilvl w:val="0"/>
+          <w:numId w:val="2"/>
+        </w:numPr>
+        <w:rPr>
+          <w:b/>
+          <w:bCs/>
+          <w:lang w:val="en-US"/>
+        </w:rPr>
+      </w:pPr>
+      <w:r>
+        <w:rPr>
+          <w:lang w:val="en-US"/>
+        </w:rPr>
+        <w:t>S</w:t>
+      </w:r>
+      <w:r>
+        <w:rPr>
+          <w:lang w:val="en-US"/>
+        </w:rPr>
+        <w:t>elect any timer from TIM1 -&gt; TIM14</w:t>
+      </w:r>
+    </w:p>
+    <w:p>
+      <w:pPr>
+        <w:pStyle w:val="ListParagraph"/>
+        <w:numPr>
+          <w:ilvl w:val="0"/>
+          <w:numId w:val="2"/>
+        </w:numPr>
+      </w:pPr>
+      <w:r>
+        <w:t>Select any USART (USART1/2/3/6 , UART4/5)</w:t>
+      </w:r>
+      <w:r>
+        <w:t>:</w:t>
+      </w:r>
+    </w:p>
+    <w:p>
+      <w:pPr>
+        <w:pStyle w:val="ListParagraph"/>
+        <w:numPr>
+          <w:ilvl w:val="1"/>
+          <w:numId w:val="2"/>
+        </w:numPr>
+      </w:pPr>
+      <w:r>
+        <w:t xml:space="preserve">USART1_TX </w:t>
+      </w:r>
+      <w:r>
+        <w:tab/>
+        <w:t>– PB6</w:t>
+      </w:r>
+    </w:p>
+    <w:p>
+      <w:pPr>
+        <w:pStyle w:val="ListParagraph"/>
+        <w:numPr>
+          <w:ilvl w:val="1"/>
+          <w:numId w:val="2"/>
+        </w:numPr>
+      </w:pPr>
+      <w:r>
+        <w:t xml:space="preserve">USART2_TX </w:t>
+      </w:r>
+      <w:r>
+        <w:tab/>
+        <w:t>– PD5</w:t>
+      </w:r>
+    </w:p>
+    <w:p>
+      <w:pPr>
+        <w:pStyle w:val="ListParagraph"/>
+        <w:numPr>
+          <w:ilvl w:val="1"/>
+          <w:numId w:val="2"/>
+        </w:numPr>
+      </w:pPr>
+      <w:r>
+        <w:t xml:space="preserve">USART3_TX </w:t>
+      </w:r>
+      <w:r>
+        <w:tab/>
+        <w:t>– PD8</w:t>
+      </w:r>
+    </w:p>
+    <w:p>
+      <w:pPr>
+        <w:pStyle w:val="ListParagraph"/>
+        <w:numPr>
+          <w:ilvl w:val="1"/>
+          <w:numId w:val="2"/>
+        </w:numPr>
+      </w:pPr>
+      <w:r>
+        <w:t xml:space="preserve">UART4_TX </w:t>
+      </w:r>
+      <w:r>
+        <w:tab/>
+        <w:t>– PC10</w:t>
+      </w:r>
+    </w:p>
+    <w:p>
+      <w:pPr>
+        <w:pStyle w:val="ListParagraph"/>
+        <w:numPr>
+          <w:ilvl w:val="1"/>
+          <w:numId w:val="2"/>
+        </w:numPr>
+      </w:pPr>
+      <w:r>
+        <w:t xml:space="preserve">UART5_TX </w:t>
+      </w:r>
+      <w:r>
+        <w:tab/>
+        <w:t>– PC12</w:t>
+      </w:r>
+    </w:p>
+    <w:p>
+      <w:pPr>
+        <w:pStyle w:val="ListParagraph"/>
+        <w:numPr>
+          <w:ilvl w:val="1"/>
+          <w:numId w:val="2"/>
+        </w:numPr>
+      </w:pPr>
+      <w:r>
+        <w:t xml:space="preserve">USART6_TX </w:t>
+      </w:r>
+      <w:r>
+        <w:tab/>
+        <w:t>– PC6</w:t>
+      </w:r>
+    </w:p>
+    <w:p>
+      <w:pPr>
+        <w:pStyle w:val="ListParagraph"/>
+        <w:numPr>
+          <w:ilvl w:val="0"/>
+          <w:numId w:val="2"/>
+        </w:numPr>
+      </w:pPr>
+      <w:r>
+        <w:t>Select any</w:t>
+      </w:r>
+      <w:r>
+        <w:t xml:space="preserve"> ADC channel</w:t>
+      </w:r>
+      <w:r>
+        <w:t>:</w:t>
+      </w:r>
+    </w:p>
+    <w:p>
+      <w:pPr>
+        <w:pStyle w:val="ListParagraph"/>
+        <w:numPr>
+          <w:ilvl w:val="1"/>
+          <w:numId w:val="2"/>
+        </w:numPr>
+      </w:pPr>
+      <w:r>
+        <w:t>ADC1, ADC2:</w:t>
+      </w:r>
+    </w:p>
+    <w:p>
+      <w:pPr>
+        <w:pStyle w:val="ListParagraph"/>
+        <w:numPr>
+          <w:ilvl w:val="2"/>
+          <w:numId w:val="2"/>
+        </w:numPr>
+      </w:pPr>
+      <w:r>
+        <w:t>IN1 - IN7 : PA1 - PA7</w:t>
+      </w:r>
+    </w:p>
+    <w:p>
+      <w:pPr>
+        <w:pStyle w:val="ListParagraph"/>
+        <w:numPr>
+          <w:ilvl w:val="2"/>
+          <w:numId w:val="2"/>
+        </w:numPr>
+      </w:pPr>
+      <w:r>
+        <w:t>IN8 - IN9 : PB0 - PB1</w:t>
+      </w:r>
+    </w:p>
+    <w:p>
+      <w:pPr>
+        <w:pStyle w:val="ListParagraph"/>
+        <w:numPr>
+          <w:ilvl w:val="2"/>
+          <w:numId w:val="2"/>
+        </w:numPr>
+      </w:pPr>
+      <w:r>
+        <w:t>IN10 – IN15 : PC0 – PC5</w:t>
+      </w:r>
+    </w:p>
+    <w:p>
+      <w:pPr>
+        <w:pStyle w:val="ListParagraph"/>
+        <w:numPr>
+          <w:ilvl w:val="1"/>
+          <w:numId w:val="2"/>
+        </w:numPr>
+      </w:pPr>
+      <w:r>
+        <w:t>ADC3:</w:t>
+      </w:r>
+    </w:p>
+    <w:p>
+      <w:pPr>
+        <w:pStyle w:val="ListParagraph"/>
+        <w:numPr>
+          <w:ilvl w:val="2"/>
+          <w:numId w:val="2"/>
+        </w:numPr>
+      </w:pPr>
+      <w:r>
+        <w:t>IN1 – IN3 : PA1 – PA3</w:t>
+      </w:r>
+    </w:p>
+    <w:p>
+      <w:pPr>
+        <w:pStyle w:val="ListParagraph"/>
+        <w:numPr>
+          <w:ilvl w:val="2"/>
+          <w:numId w:val="2"/>
+        </w:numPr>
+      </w:pPr>
+      <w:r>
+        <w:t>IN10 – IN13 : PC0 – PC3</w:t>
+      </w:r>
+    </w:p>
+    <w:p/>
+    <w:p>
+      <w:pPr>
+        <w:rPr>
+          <w:b/>
+          <w:bCs/>
+        </w:rPr>
+      </w:pPr>
+    </w:p>
+    <w:p>
+      <w:pPr>
+        <w:rPr>
+          <w:b/>
+          <w:bCs/>
+        </w:rPr>
+      </w:pPr>
+      <w:r>
+        <w:rPr>
+          <w:b/>
+          <w:bCs/>
+        </w:rPr>
+        <w:t>Connection:</w:t>
+      </w:r>
+    </w:p>
+    <w:p>
+      <w:pPr>
+        <w:rPr>
+          <w:b/>
+          <w:bCs/>
+        </w:rPr>
+      </w:pPr>
     </w:p>
     <w:p>
       <w:pPr>
@@ -39,184 +441,12 @@
           <w:ilvl w:val="0"/>
           <w:numId w:val="1"/>
         </w:numPr>
-      </w:pPr>
-      <w:r>
-        <w:t xml:space="preserve">Print to </w:t>
-      </w:r>
-      <w:r>
-        <w:t>Hercules</w:t>
-      </w:r>
-      <w:r>
-        <w:t>.</w:t>
-      </w:r>
-    </w:p>
-    <w:p/>
-    <w:p/>
-    <w:p>
-      <w:pPr>
         <w:rPr>
           <w:b/>
           <w:bCs/>
         </w:rPr>
       </w:pPr>
       <w:r>
-        <w:rPr>
-          <w:b/>
-          <w:bCs/>
-        </w:rPr>
-        <w:t>Connection:</w:t>
-      </w:r>
-    </w:p>
-    <w:p>
-      <w:pPr>
-        <w:pStyle w:val="ListParagraph"/>
-        <w:numPr>
-          <w:ilvl w:val="0"/>
-          <w:numId w:val="1"/>
-        </w:numPr>
-      </w:pPr>
-      <w:r>
-        <w:t xml:space="preserve">Use </w:t>
-      </w:r>
-      <w:r>
-        <w:rPr>
-          <w:color w:val="FF0000"/>
-        </w:rPr>
-        <w:t>P</w:t>
-      </w:r>
-      <w:r>
-        <w:rPr>
-          <w:color w:val="FF0000"/>
-        </w:rPr>
-        <w:t>C</w:t>
-      </w:r>
-      <w:r>
-        <w:rPr>
-          <w:color w:val="FF0000"/>
-        </w:rPr>
-        <w:t>1</w:t>
-      </w:r>
-      <w:r>
-        <w:rPr>
-          <w:color w:val="FF0000"/>
-        </w:rPr>
-        <w:t xml:space="preserve"> </w:t>
-      </w:r>
-      <w:r>
-        <w:t>pin as ADC channel</w:t>
-      </w:r>
-      <w:r>
-        <w:t>. More detail about channels at below:</w:t>
-      </w:r>
-    </w:p>
-    <w:p>
-      <w:pPr>
-        <w:pStyle w:val="ListParagraph"/>
-        <w:numPr>
-          <w:ilvl w:val="1"/>
-          <w:numId w:val="1"/>
-        </w:numPr>
-      </w:pPr>
-      <w:r>
-        <w:t>ADC1, ADC2:</w:t>
-      </w:r>
-    </w:p>
-    <w:p>
-      <w:pPr>
-        <w:pStyle w:val="ListParagraph"/>
-        <w:numPr>
-          <w:ilvl w:val="2"/>
-          <w:numId w:val="1"/>
-        </w:numPr>
-      </w:pPr>
-      <w:r>
-        <w:t>IN1 - IN7 : PA1 - PA7</w:t>
-      </w:r>
-    </w:p>
-    <w:p>
-      <w:pPr>
-        <w:pStyle w:val="ListParagraph"/>
-        <w:numPr>
-          <w:ilvl w:val="2"/>
-          <w:numId w:val="1"/>
-        </w:numPr>
-      </w:pPr>
-      <w:r>
-        <w:t>IN8 - IN9 : PB0 - PB1</w:t>
-      </w:r>
-    </w:p>
-    <w:p>
-      <w:pPr>
-        <w:pStyle w:val="ListParagraph"/>
-        <w:numPr>
-          <w:ilvl w:val="2"/>
-          <w:numId w:val="1"/>
-        </w:numPr>
-      </w:pPr>
-      <w:r>
-        <w:t>IN10 – IN15 : PC0 – PC5</w:t>
-      </w:r>
-    </w:p>
-    <w:p>
-      <w:pPr>
-        <w:pStyle w:val="ListParagraph"/>
-        <w:numPr>
-          <w:ilvl w:val="1"/>
-          <w:numId w:val="1"/>
-        </w:numPr>
-      </w:pPr>
-      <w:r>
-        <w:t>ADC3</w:t>
-      </w:r>
-      <w:r>
-        <w:t>:</w:t>
-      </w:r>
-    </w:p>
-    <w:p>
-      <w:pPr>
-        <w:pStyle w:val="ListParagraph"/>
-        <w:numPr>
-          <w:ilvl w:val="2"/>
-          <w:numId w:val="1"/>
-        </w:numPr>
-      </w:pPr>
-      <w:r>
-        <w:t>IN1 – IN3 : PA1 – PA3</w:t>
-      </w:r>
-    </w:p>
-    <w:p>
-      <w:pPr>
-        <w:pStyle w:val="ListParagraph"/>
-        <w:numPr>
-          <w:ilvl w:val="2"/>
-          <w:numId w:val="1"/>
-        </w:numPr>
-      </w:pPr>
-      <w:r>
-        <w:t>IN10 – IN13 : PC0 – PC3</w:t>
-      </w:r>
-    </w:p>
-    <w:p>
-      <w:pPr>
-        <w:rPr>
-          <w:b/>
-          <w:bCs/>
-        </w:rPr>
-      </w:pPr>
-    </w:p>
-    <w:p>
-      <w:pPr>
-        <w:pStyle w:val="ListParagraph"/>
-        <w:numPr>
-          <w:ilvl w:val="0"/>
-          <w:numId w:val="1"/>
-        </w:numPr>
-        <w:rPr>
-          <w:b/>
-          <w:bCs/>
-        </w:rPr>
-      </w:pPr>
-      <w:r>
         <w:t xml:space="preserve">Connect </w:t>
       </w:r>
       <w:r>
@@ -225,15 +455,6 @@
         </w:rPr>
         <w:t>variable resistor to MCU as below:</w:t>
       </w:r>
-    </w:p>
-    <w:p>
-      <w:pPr>
-        <w:pStyle w:val="ListParagraph"/>
-        <w:rPr>
-          <w:b/>
-          <w:bCs/>
-        </w:rPr>
-      </w:pPr>
     </w:p>
     <w:p>
       <w:pPr>
@@ -440,11 +661,7 @@
           </mc:Choice>
           <mc:Fallback>
             <w:pict>
-              <v:shapetype w14:anchorId="7770AEE6" id="_x0000_t202" coordsize="21600,21600" o:spt="202" path="m,l,21600r21600,l21600,xe">
-                <v:stroke joinstyle="miter"/>
-                <v:path gradientshapeok="t" o:connecttype="rect"/>
-              </v:shapetype>
-              <v:shape id="_x0000_s1027" type="#_x0000_t202" style="position:absolute;margin-left:206.05pt;margin-top:181.65pt;width:1in;height:30pt;z-index:251661312;visibility:visible;mso-wrap-style:none;mso-height-percent:0;mso-wrap-distance-left:9pt;mso-wrap-distance-top:0;mso-wrap-distance-right:9pt;mso-wrap-distance-bottom:0;mso-position-horizontal:absolute;mso-position-horizontal-relative:text;mso-position-vertical:absolute;mso-position-vertical-relative:text;mso-height-percent:0;mso-height-relative:margin;v-text-anchor:top" o:gfxdata="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" fillcolor="white [3201]" strokeweight=".5pt">
+              <v:shape w14:anchorId="7770AEE6" id="_x0000_s1027" type="#_x0000_t202" style="position:absolute;margin-left:206.05pt;margin-top:181.65pt;width:1in;height:30pt;z-index:251661312;visibility:visible;mso-wrap-style:none;mso-height-percent:0;mso-wrap-distance-left:9pt;mso-wrap-distance-top:0;mso-wrap-distance-right:9pt;mso-wrap-distance-bottom:0;mso-position-horizontal:absolute;mso-position-horizontal-relative:text;mso-position-vertical:absolute;mso-position-vertical-relative:text;mso-height-percent:0;mso-height-relative:margin;v-text-anchor:top" o:gfxdata="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" fillcolor="white [3201]" strokeweight=".5pt">
                 <v:textbox>
                   <w:txbxContent>
                     <w:p>
@@ -608,7 +825,7 @@
                     </pic:cNvPicPr>
                   </pic:nvPicPr>
                   <pic:blipFill>
-                    <a:blip r:embed="rId6">
+                    <a:blip r:embed="rId8">
                       <a:extLst>
                         <a:ext uri="{28A0092B-C50C-407E-A947-70E740481C1C}">
                           <a14:useLocalDpi xmlns:a14="http://schemas.microsoft.com/office/drawing/2010/main" val="0"/>
@@ -688,7 +905,7 @@
                 <wp:cNvGraphicFramePr/>
                 <a:graphic xmlns:a="http://schemas.openxmlformats.org/drawingml/2006/main">
                   <a:graphicData uri="http://schemas.microsoft.com/office/word/2010/wordprocessingInk">
-                    <w14:contentPart bwMode="auto" r:id="rId7">
+                    <w14:contentPart bwMode="auto" r:id="rId9">
                       <w14:nvContentPartPr>
                         <w14:cNvContentPartPr/>
                       </w14:nvContentPartPr>
@@ -724,7 +941,7 @@
                 <o:lock v:ext="edit" aspectratio="t"/>
               </v:shapetype>
               <v:shape id="Ink 6" o:spid="_x0000_s1026" type="#_x0000_t75" style="position:absolute;margin-left:293.05pt;margin-top:38.8pt;width:26.55pt;height:6.9pt;z-index:251665408;visibility:visible;mso-wrap-style:square;mso-wrap-distance-left:9pt;mso-wrap-distance-top:0;mso-wrap-distance-right:9pt;mso-wrap-distance-bottom:0;mso-position-horizontal:absolute;mso-position-horizontal-relative:text;mso-position-vertical:absolute;mso-position-vertical-relative:text" o:gfxdata="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">
-                <v:imagedata r:id="rId8" o:title=""/>
+                <v:imagedata r:id="rId10" o:title=""/>
               </v:shape>
             </w:pict>
           </mc:Fallback>
@@ -793,7 +1010,7 @@
                                 <w:color w:val="FF0000"/>
                                 <w:lang w:val="en-US"/>
                               </w:rPr>
-                              <w:t>D5</w:t>
+                              <w:t>C6</w:t>
                             </w:r>
                           </w:p>
                         </w:txbxContent>
@@ -818,11 +1035,7 @@
           </mc:Choice>
           <mc:Fallback>
             <w:pict>
-              <v:shapetype w14:anchorId="7C6E96A0" id="_x0000_t202" coordsize="21600,21600" o:spt="202" path="m,l,21600r21600,l21600,xe">
-                <v:stroke joinstyle="miter"/>
-                <v:path gradientshapeok="t" o:connecttype="rect"/>
-              </v:shapetype>
-              <v:shape id="Text Box 5" o:spid="_x0000_s1029" type="#_x0000_t202" style="position:absolute;left:0;text-align:left;margin-left:314.75pt;margin-top:24.55pt;width:48pt;height:26.4pt;z-index:251664384;visibility:visible;mso-wrap-style:square;mso-width-percent:0;mso-height-percent:0;mso-wrap-distance-left:9pt;mso-wrap-distance-top:0;mso-wrap-distance-right:9pt;mso-wrap-distance-bottom:0;mso-position-horizontal:absolute;mso-position-horizontal-relative:text;mso-position-vertical:absolute;mso-position-vertical-relative:text;mso-width-percent:0;mso-height-percent:0;mso-width-relative:margin;mso-height-relative:margin;v-text-anchor:top" o:gfxdata="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" fillcolor="white [3201]" strokeweight=".5pt">
+              <v:shape w14:anchorId="7C6E96A0" id="Text Box 5" o:spid="_x0000_s1029" type="#_x0000_t202" style="position:absolute;left:0;text-align:left;margin-left:314.75pt;margin-top:24.55pt;width:48pt;height:26.4pt;z-index:251664384;visibility:visible;mso-wrap-style:square;mso-width-percent:0;mso-height-percent:0;mso-wrap-distance-left:9pt;mso-wrap-distance-top:0;mso-wrap-distance-right:9pt;mso-wrap-distance-bottom:0;mso-position-horizontal:absolute;mso-position-horizontal-relative:text;mso-position-vertical:absolute;mso-position-vertical-relative:text;mso-width-percent:0;mso-height-percent:0;mso-width-relative:margin;mso-height-relative:margin;v-text-anchor:top" o:gfxdata="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" fillcolor="white [3201]" strokeweight=".5pt">
                 <v:textbox>
                   <w:txbxContent>
                     <w:p>
@@ -844,7 +1057,7 @@
                           <w:color w:val="FF0000"/>
                           <w:lang w:val="en-US"/>
                         </w:rPr>
-                        <w:t>D5</w:t>
+                        <w:t>C6</w:t>
                       </w:r>
                     </w:p>
                   </w:txbxContent>
@@ -876,7 +1089,7 @@
                     </pic:cNvPicPr>
                   </pic:nvPicPr>
                   <pic:blipFill rotWithShape="1">
-                    <a:blip r:embed="rId9">
+                    <a:blip r:embed="rId11">
                       <a:extLst>
                         <a:ext uri="{28A0092B-C50C-407E-A947-70E740481C1C}">
                           <a14:useLocalDpi xmlns:a14="http://schemas.microsoft.com/office/drawing/2010/main" val="0"/>
@@ -934,7 +1147,7 @@
         <w:rPr>
           <w:lang w:val="en-US"/>
         </w:rPr>
-        <w:t>D5</w:t>
+        <w:t>C6</w:t>
       </w:r>
       <w:r>
         <w:rPr>
@@ -946,13 +1159,13 @@
         <w:rPr>
           <w:lang w:val="en-US"/>
         </w:rPr>
-        <w:t>2</w:t>
-      </w:r>
-      <w:r>
-        <w:rPr>
-          <w:lang w:val="en-US"/>
-        </w:rPr>
-        <w:t xml:space="preserve"> TX) connects RXD of USB</w:t>
+        <w:t>6_</w:t>
+      </w:r>
+      <w:r>
+        <w:rPr>
+          <w:lang w:val="en-US"/>
+        </w:rPr>
+        <w:t>TX) connects RXD of USB</w:t>
       </w:r>
     </w:p>
     <w:p>
@@ -1052,7 +1265,7 @@
                     <pic:cNvPicPr/>
                   </pic:nvPicPr>
                   <pic:blipFill>
-                    <a:blip r:embed="rId10"/>
+                    <a:blip r:embed="rId12"/>
                     <a:stretch>
                       <a:fillRect/>
                     </a:stretch>
@@ -1121,7 +1334,7 @@
                     <pic:cNvPicPr/>
                   </pic:nvPicPr>
                   <pic:blipFill>
-                    <a:blip r:embed="rId11"/>
+                    <a:blip r:embed="rId13"/>
                     <a:stretch>
                       <a:fillRect/>
                     </a:stretch>
@@ -1179,7 +1392,7 @@
           <w:lang w:val="en-US"/>
         </w:rPr>
       </w:pPr>
-      <w:hyperlink r:id="rId12" w:history="1">
+      <w:hyperlink r:id="rId14" w:history="1">
         <w:r>
           <w:rPr>
             <w:rStyle w:val="Hyperlink"/>
@@ -1209,6 +1422,119 @@
 <file path=word/numbering.xml><?xml version="1.0" encoding="utf-8"?>
 <w:numbering xmlns:wpc="http://schemas.microsoft.com/office/word/2010/wordprocessingCanvas" xmlns:cx="http://schemas.microsoft.com/office/drawing/2014/chartex" xmlns:cx1="http://schemas.microsoft.com/office/drawing/2015/9/8/chartex" xmlns:cx2="http://schemas.microsoft.com/office/drawing/2015/10/21/chartex" xmlns:cx3="http://schemas.microsoft.com/office/drawing/2016/5/9/chartex" xmlns:cx4="http://schemas.microsoft.com/office/drawing/2016/5/10/chartex" xmlns:cx5="http://schemas.microsoft.com/office/drawing/2016/5/11/chartex" xmlns:cx6="http://schemas.microsoft.com/office/drawing/2016/5/12/chartex" xmlns:cx7="http://schemas.microsoft.com/office/drawing/2016/5/13/chartex" xmlns:cx8="http://schemas.microsoft.com/office/drawing/2016/5/14/chartex" xmlns:mc="http://schemas.openxmlformats.org/markup-compatibility/2006" xmlns:aink="http://schemas.microsoft.com/office/drawing/2016/ink" xmlns:am3d="http://schemas.microsoft.com/office/drawing/2017/model3d" xmlns:o="urn:schemas-microsoft-com:office:office" xmlns:oel="http://schemas.microsoft.com/office/2019/extlst" xmlns:r="http://schemas.openxmlformats.org/officeDocument/2006/relationships" xmlns:m="http://schemas.openxmlformats.org/officeDocument/2006/math" xmlns:v="urn:schemas-microsoft-com:vml" xmlns:wp14="http://schemas.microsoft.com/office/word/2010/wordprocessingDrawing" xmlns:wp="http://schemas.openxmlformats.org/drawingml/2006/wordprocessingDrawing" xmlns:w10="urn:schemas-microsoft-com:office:word" xmlns:w="http://schemas.openxmlformats.org/wordprocessingml/2006/main" xmlns:w14="http://schemas.microsoft.com/office/word/2010/wordml" xmlns:w15="http://schemas.microsoft.com/office/word/2012/wordml" xmlns:w16cex="http://schemas.microsoft.com/office/word/2018/wordml/cex" xmlns:w16cid="http://schemas.microsoft.com/office/word/2016/wordml/cid" xmlns:w16="http://schemas.microsoft.com/office/word/2018/wordml" xmlns:w16du="http://schemas.microsoft.com/office/word/2023/wordml/word16du" xmlns:w16sdtdh="http://schemas.microsoft.com/office/word/2020/wordml/sdtdatahash" xmlns:w16se="http://schemas.microsoft.com/office/word/2015/wordml/symex" xmlns:wpg="http://schemas.microsoft.com/office/word/2010/wordprocessingGroup" xmlns:wpi="http://schemas.microsoft.com/office/word/2010/wordprocessingInk" xmlns:wne="http://schemas.microsoft.com/office/word/2006/wordml" xmlns:wps="http://schemas.microsoft.com/office/word/2010/wordprocessingShape" mc:Ignorable="w14 w15 w16se w16cid w16 w16cex w16sdtdh w16du wp14">
   <w:abstractNum w:abstractNumId="0" w15:restartNumberingAfterBreak="0">
+    <w:nsid w:val="06203318"/>
+    <w:multiLevelType w:val="hybridMultilevel"/>
+    <w:tmpl w:val="54B6486A"/>
+    <w:lvl w:ilvl="0" w:tplc="04090001">
+      <w:start w:val="1"/>
+      <w:numFmt w:val="bullet"/>
+      <w:lvlText w:val=""/>
+      <w:lvlJc w:val="left"/>
+      <w:pPr>
+        <w:ind w:left="1440" w:hanging="360"/>
+      </w:pPr>
+      <w:rPr>
+        <w:rFonts w:ascii="Symbol" w:hAnsi="Symbol" w:hint="default"/>
+      </w:rPr>
+    </w:lvl>
+    <w:lvl w:ilvl="1" w:tplc="04090003">
+      <w:start w:val="1"/>
+      <w:numFmt w:val="bullet"/>
+      <w:lvlText w:val="o"/>
+      <w:lvlJc w:val="left"/>
+      <w:pPr>
+        <w:ind w:left="2160" w:hanging="360"/>
+      </w:pPr>
+      <w:rPr>
+        <w:rFonts w:ascii="Courier New" w:hAnsi="Courier New" w:cs="Courier New" w:hint="default"/>
+      </w:rPr>
+    </w:lvl>
+    <w:lvl w:ilvl="2" w:tplc="04090005">
+      <w:start w:val="1"/>
+      <w:numFmt w:val="bullet"/>
+      <w:lvlText w:val=""/>
+      <w:lvlJc w:val="left"/>
+      <w:pPr>
+        <w:ind w:left="2880" w:hanging="360"/>
+      </w:pPr>
+      <w:rPr>
+        <w:rFonts w:ascii="Wingdings" w:hAnsi="Wingdings" w:hint="default"/>
+      </w:rPr>
+    </w:lvl>
+    <w:lvl w:ilvl="3" w:tplc="04090001" w:tentative="1">
+      <w:start w:val="1"/>
+      <w:numFmt w:val="bullet"/>
+      <w:lvlText w:val=""/>
+      <w:lvlJc w:val="left"/>
+      <w:pPr>
+        <w:ind w:left="3600" w:hanging="360"/>
+      </w:pPr>
+      <w:rPr>
+        <w:rFonts w:ascii="Symbol" w:hAnsi="Symbol" w:hint="default"/>
+      </w:rPr>
+    </w:lvl>
+    <w:lvl w:ilvl="4" w:tplc="04090003" w:tentative="1">
+      <w:start w:val="1"/>
+      <w:numFmt w:val="bullet"/>
+      <w:lvlText w:val="o"/>
+      <w:lvlJc w:val="left"/>
+      <w:pPr>
+        <w:ind w:left="4320" w:hanging="360"/>
+      </w:pPr>
+      <w:rPr>
+        <w:rFonts w:ascii="Courier New" w:hAnsi="Courier New" w:cs="Courier New" w:hint="default"/>
+      </w:rPr>
+    </w:lvl>
+    <w:lvl w:ilvl="5" w:tplc="04090005" w:tentative="1">
+      <w:start w:val="1"/>
+      <w:numFmt w:val="bullet"/>
+      <w:lvlText w:val=""/>
+      <w:lvlJc w:val="left"/>
+      <w:pPr>
+        <w:ind w:left="5040" w:hanging="360"/>
+      </w:pPr>
+      <w:rPr>
+        <w:rFonts w:ascii="Wingdings" w:hAnsi="Wingdings" w:hint="default"/>
+      </w:rPr>
+    </w:lvl>
+    <w:lvl w:ilvl="6" w:tplc="04090001" w:tentative="1">
+      <w:start w:val="1"/>
+      <w:numFmt w:val="bullet"/>
+      <w:lvlText w:val=""/>
+      <w:lvlJc w:val="left"/>
+      <w:pPr>
+        <w:ind w:left="5760" w:hanging="360"/>
+      </w:pPr>
+      <w:rPr>
+        <w:rFonts w:ascii="Symbol" w:hAnsi="Symbol" w:hint="default"/>
+      </w:rPr>
+    </w:lvl>
+    <w:lvl w:ilvl="7" w:tplc="04090003" w:tentative="1">
+      <w:start w:val="1"/>
+      <w:numFmt w:val="bullet"/>
+      <w:lvlText w:val="o"/>
+      <w:lvlJc w:val="left"/>
+      <w:pPr>
+        <w:ind w:left="6480" w:hanging="360"/>
+      </w:pPr>
+      <w:rPr>
+        <w:rFonts w:ascii="Courier New" w:hAnsi="Courier New" w:cs="Courier New" w:hint="default"/>
+      </w:rPr>
+    </w:lvl>
+    <w:lvl w:ilvl="8" w:tplc="04090005" w:tentative="1">
+      <w:start w:val="1"/>
+      <w:numFmt w:val="bullet"/>
+      <w:lvlText w:val=""/>
+      <w:lvlJc w:val="left"/>
+      <w:pPr>
+        <w:ind w:left="7200" w:hanging="360"/>
+      </w:pPr>
+      <w:rPr>
+        <w:rFonts w:ascii="Wingdings" w:hAnsi="Wingdings" w:hint="default"/>
+      </w:rPr>
+    </w:lvl>
+  </w:abstractNum>
+  <w:abstractNum w:abstractNumId="1" w15:restartNumberingAfterBreak="0">
     <w:nsid w:val="2362292E"/>
     <w:multiLevelType w:val="hybridMultilevel"/>
     <w:tmpl w:val="B7E6910A"/>
@@ -1321,6 +1647,9 @@
     </w:lvl>
   </w:abstractNum>
   <w:num w:numId="1" w16cid:durableId="1122378360">
+    <w:abstractNumId w:val="1"/>
+  </w:num>
+  <w:num w:numId="2" w16cid:durableId="176963384">
     <w:abstractNumId w:val="0"/>
   </w:num>
 </w:numbering>

</xml_diff>